<commit_message>
Correcciones docuento y avance manual de usuario
</commit_message>
<xml_diff>
--- a/documento-dto-ECO.docx
+++ b/documento-dto-ECO.docx
@@ -4757,11 +4757,12 @@
         <w:tabs>
           <w:tab w:val="right" w:leader="dot" w:pos="8828"/>
         </w:tabs>
+        <w:spacing w:line="360" w:lineRule="auto"/>
         <w:rPr>
           <w:rFonts w:ascii="Arial" w:hAnsi="Arial" w:cs="Arial"/>
           <w:noProof/>
-          <w:sz w:val="28"/>
-          <w:szCs w:val="28"/>
+          <w:sz w:val="24"/>
+          <w:szCs w:val="24"/>
           <w:lang w:eastAsia="es-MX"/>
         </w:rPr>
       </w:pPr>
@@ -4789,7 +4790,7 @@
         </w:rPr>
         <w:fldChar w:fldCharType="separate"/>
       </w:r>
-      <w:hyperlink w:anchor="_Toc53844892" w:history="1">
+      <w:hyperlink w:anchor="_Toc55332159" w:history="1">
         <w:r>
           <w:rPr>
             <w:rStyle w:val="Hipervnculo"/>
@@ -4828,7 +4829,7 @@
             <w:sz w:val="24"/>
             <w:szCs w:val="24"/>
           </w:rPr>
-          <w:instrText xml:space="preserve"> PAGEREF _Toc53844892 \h </w:instrText>
+          <w:instrText xml:space="preserve"> PAGEREF _Toc55332159 \h </w:instrText>
         </w:r>
         <w:r>
           <w:rPr>
@@ -4872,6 +4873,106 @@
       </w:hyperlink>
     </w:p>
     <w:p>
+      <w:pPr>
+        <w:pStyle w:val="Tabladeilustraciones"/>
+        <w:tabs>
+          <w:tab w:val="right" w:leader="dot" w:pos="8828"/>
+        </w:tabs>
+        <w:spacing w:line="360" w:lineRule="auto"/>
+        <w:rPr>
+          <w:rFonts w:ascii="Arial" w:hAnsi="Arial" w:cs="Arial"/>
+          <w:noProof/>
+          <w:sz w:val="24"/>
+          <w:szCs w:val="24"/>
+          <w:lang w:eastAsia="es-MX"/>
+        </w:rPr>
+      </w:pPr>
+      <w:hyperlink w:anchor="_Toc55332160" w:history="1">
+        <w:r>
+          <w:rPr>
+            <w:rStyle w:val="Hipervnculo"/>
+            <w:rFonts w:ascii="Arial" w:hAnsi="Arial" w:cs="Arial"/>
+            <w:noProof/>
+            <w:sz w:val="24"/>
+            <w:szCs w:val="24"/>
+          </w:rPr>
+          <w:t>Figura 2. Modelo E-R.</w:t>
+        </w:r>
+        <w:r>
+          <w:rPr>
+            <w:rFonts w:ascii="Arial" w:hAnsi="Arial" w:cs="Arial"/>
+            <w:noProof/>
+            <w:webHidden/>
+            <w:sz w:val="24"/>
+            <w:szCs w:val="24"/>
+          </w:rPr>
+          <w:tab/>
+        </w:r>
+        <w:r>
+          <w:rPr>
+            <w:rFonts w:ascii="Arial" w:hAnsi="Arial" w:cs="Arial"/>
+            <w:noProof/>
+            <w:webHidden/>
+            <w:sz w:val="24"/>
+            <w:szCs w:val="24"/>
+          </w:rPr>
+          <w:fldChar w:fldCharType="begin"/>
+        </w:r>
+        <w:r>
+          <w:rPr>
+            <w:rFonts w:ascii="Arial" w:hAnsi="Arial" w:cs="Arial"/>
+            <w:noProof/>
+            <w:webHidden/>
+            <w:sz w:val="24"/>
+            <w:szCs w:val="24"/>
+          </w:rPr>
+          <w:instrText xml:space="preserve"> PAGEREF _Toc55332160 \h </w:instrText>
+        </w:r>
+        <w:r>
+          <w:rPr>
+            <w:rFonts w:ascii="Arial" w:hAnsi="Arial" w:cs="Arial"/>
+            <w:noProof/>
+            <w:webHidden/>
+            <w:sz w:val="24"/>
+            <w:szCs w:val="24"/>
+          </w:rPr>
+        </w:r>
+        <w:r>
+          <w:rPr>
+            <w:rFonts w:ascii="Arial" w:hAnsi="Arial" w:cs="Arial"/>
+            <w:noProof/>
+            <w:webHidden/>
+            <w:sz w:val="24"/>
+            <w:szCs w:val="24"/>
+          </w:rPr>
+          <w:fldChar w:fldCharType="separate"/>
+        </w:r>
+        <w:r>
+          <w:rPr>
+            <w:rFonts w:ascii="Arial" w:hAnsi="Arial" w:cs="Arial"/>
+            <w:noProof/>
+            <w:webHidden/>
+            <w:sz w:val="24"/>
+            <w:szCs w:val="24"/>
+          </w:rPr>
+          <w:t>5</w:t>
+        </w:r>
+        <w:r>
+          <w:rPr>
+            <w:rFonts w:ascii="Arial" w:hAnsi="Arial" w:cs="Arial"/>
+            <w:noProof/>
+            <w:webHidden/>
+            <w:sz w:val="24"/>
+            <w:szCs w:val="24"/>
+          </w:rPr>
+          <w:fldChar w:fldCharType="end"/>
+        </w:r>
+      </w:hyperlink>
+    </w:p>
+    <w:p>
+      <w:pPr>
+        <w:spacing w:line="360" w:lineRule="auto"/>
+      </w:pPr>
       <w:r>
         <w:rPr>
           <w:rFonts w:ascii="Arial" w:hAnsi="Arial" w:cs="Arial"/>
@@ -4950,14 +5051,14 @@
         <w:rPr>
           <w:color w:val="auto"/>
         </w:rPr>
-        <w:t xml:space="preserve">Observando la necesidad que tiene el cirujano dentista de practica general y el especialista en áreas odontológicas de contar con un documento personalizado, ordenado y objetivo de cada paciente que cursa un tratamiento. Al tratarse de un expediente los registros se llevan a cabo en papel, en la actualidad los procesos realizados en cualquier campo están cambiando, la industria se está modernizando en todos los ámbitos, buscando siempre la automatización y tratando constantemente de hacer más eficientes sus procesos para mejorar sus resultados, </w:t>
+        <w:t xml:space="preserve">Observando la necesidad que tiene el cirujano dentista de practica general y el especialista en áreas odontológicas de contar con un documento personalizado, ordenado y objetivo de cada paciente que cursa un tratamiento. Al tratarse de un expediente los registros se llevan a cabo en papel, en la actualidad los procesos realizados en cualquier campo están cambiando, la industria se está modernizando en todos los ámbitos, buscando siempre la automatización y tratando </w:t>
       </w:r>
       <w:r>
         <w:rPr>
           <w:color w:val="auto"/>
         </w:rPr>
         <w:lastRenderedPageBreak/>
-        <w:t xml:space="preserve">el uso de documentos digitales juega un papel muy importante en estas mejoras ya que permite distribuir tareas, llevando un control de estas de forma eficaz. </w:t>
+        <w:t xml:space="preserve">constantemente de hacer más eficientes sus procesos para mejorar sus resultados, el uso de documentos digitales juega un papel muy importante en estas mejoras ya que permite distribuir tareas, llevando un control de estas de forma eficaz. </w:t>
       </w:r>
     </w:p>
     <w:p>
@@ -5333,6 +5434,7 @@
           <w:id w:val="1874955303"/>
           <w:citation/>
         </w:sdtPr>
+        <w:sdtEndPr/>
         <w:sdtContent>
           <w:r>
             <w:rPr>
@@ -5542,6 +5644,7 @@
                 <w:id w:val="-711274581"/>
                 <w:citation/>
               </w:sdtPr>
+              <w:sdtEndPr/>
               <w:sdtContent>
                 <w:r>
                   <w:fldChar w:fldCharType="begin"/>
@@ -5739,6 +5842,7 @@
                 <w:id w:val="528771552"/>
                 <w:citation/>
               </w:sdtPr>
+              <w:sdtEndPr/>
               <w:sdtContent>
                 <w:r>
                   <w:rPr>
@@ -5964,6 +6068,7 @@
                 <w:id w:val="-1442678195"/>
                 <w:citation/>
               </w:sdtPr>
+              <w:sdtEndPr/>
               <w:sdtContent>
                 <w:r>
                   <w:fldChar w:fldCharType="begin"/>
@@ -6329,6 +6434,7 @@
           <w:id w:val="1753925978"/>
           <w:citation/>
         </w:sdtPr>
+        <w:sdtEndPr/>
         <w:sdtContent>
           <w:r>
             <w:rPr>
@@ -6595,6 +6701,7 @@
           <w:id w:val="-654216792"/>
           <w:citation/>
         </w:sdtPr>
+        <w:sdtEndPr/>
         <w:sdtContent>
           <w:r>
             <w:rPr>
@@ -6787,6 +6894,7 @@
           <w:id w:val="1530295160"/>
           <w:citation/>
         </w:sdtPr>
+        <w:sdtEndPr/>
         <w:sdtContent>
           <w:r>
             <w:rPr>
@@ -6908,7 +7016,7 @@
           <w:szCs w:val="24"/>
         </w:rPr>
       </w:pPr>
-      <w:bookmarkStart w:id="15" w:name="_Toc53844892"/>
+      <w:bookmarkStart w:id="15" w:name="_Toc55332159"/>
       <w:r>
         <w:rPr>
           <w:rFonts w:ascii="Arial" w:hAnsi="Arial" w:cs="Arial"/>
@@ -7039,6 +7147,7 @@
           <w:id w:val="-2027707386"/>
           <w:citation/>
         </w:sdtPr>
+        <w:sdtEndPr/>
         <w:sdtContent>
           <w:r>
             <w:rPr>
@@ -7223,6 +7332,7 @@
           <w:id w:val="830792581"/>
           <w:citation/>
         </w:sdtPr>
+        <w:sdtEndPr/>
         <w:sdtContent>
           <w:r>
             <w:rPr>
@@ -7548,6 +7658,7 @@
           <w:id w:val="1778525412"/>
           <w:citation/>
         </w:sdtPr>
+        <w:sdtEndPr/>
         <w:sdtContent>
           <w:r>
             <w:rPr>
@@ -7903,6 +8014,7 @@
           <w:id w:val="-483314059"/>
           <w:citation/>
         </w:sdtPr>
+        <w:sdtEndPr/>
         <w:sdtContent>
           <w:r>
             <w:rPr>
@@ -8024,6 +8136,7 @@
           <w:id w:val="1456835215"/>
           <w:citation/>
         </w:sdtPr>
+        <w:sdtEndPr/>
         <w:sdtContent>
           <w:r>
             <w:rPr>
@@ -8300,6 +8413,7 @@
           <w:id w:val="-692298646"/>
           <w:citation/>
         </w:sdtPr>
+        <w:sdtEndPr/>
         <w:sdtContent>
           <w:r>
             <w:rPr>
@@ -8514,6 +8628,7 @@
           <w:id w:val="1584491065"/>
           <w:citation/>
         </w:sdtPr>
+        <w:sdtEndPr/>
         <w:sdtContent>
           <w:r>
             <w:rPr>
@@ -8572,7 +8687,6 @@
           <w:sz w:val="24"/>
           <w:szCs w:val="24"/>
         </w:rPr>
-        <w:lastRenderedPageBreak/>
         <w:t>RESULTADOS, PLANOS, GRÁFICAS, PROTOTIPOS, MAQUETAS, PROGRAMAS</w:t>
       </w:r>
       <w:bookmarkEnd w:id="23"/>
@@ -8634,26 +8748,19 @@
     </w:p>
     <w:p>
       <w:pPr>
+        <w:keepNext/>
         <w:spacing w:line="360" w:lineRule="auto"/>
         <w:jc w:val="center"/>
-        <w:rPr>
-          <w:rFonts w:ascii="Arial" w:hAnsi="Arial" w:cs="Arial"/>
-          <w:sz w:val="24"/>
-          <w:szCs w:val="24"/>
-        </w:rPr>
       </w:pPr>
       <w:r>
         <w:rPr>
-          <w:rFonts w:ascii="Arial" w:hAnsi="Arial" w:cs="Arial"/>
           <w:noProof/>
-          <w:sz w:val="24"/>
-          <w:szCs w:val="24"/>
         </w:rPr>
         <w:drawing>
-          <wp:inline distT="0" distB="0" distL="0" distR="0" wp14:anchorId="0E92BB52" wp14:editId="41E16F61">
-            <wp:extent cx="6191250" cy="5046741"/>
-            <wp:effectExtent l="0" t="0" r="0" b="1905"/>
-            <wp:docPr id="3" name="Imagen 3"/>
+          <wp:inline distT="0" distB="0" distL="0" distR="0" wp14:anchorId="65323D6D" wp14:editId="29925767">
+            <wp:extent cx="5612130" cy="4336415"/>
+            <wp:effectExtent l="0" t="0" r="7620" b="6985"/>
+            <wp:docPr id="4" name="Imagen 4"/>
             <wp:cNvGraphicFramePr>
               <a:graphicFrameLocks xmlns:a="http://schemas.openxmlformats.org/drawingml/2006/main" noChangeAspect="1"/>
             </wp:cNvGraphicFramePr>
@@ -8666,7 +8773,7 @@
                       <a:picLocks noChangeAspect="1" noChangeArrowheads="1"/>
                     </pic:cNvPicPr>
                   </pic:nvPicPr>
-                  <pic:blipFill rotWithShape="1">
+                  <pic:blipFill>
                     <a:blip r:embed="rId36">
                       <a:extLst>
                         <a:ext uri="{28A0092B-C50C-407E-A947-70E740481C1C}">
@@ -8674,13 +8781,15 @@
                         </a:ext>
                       </a:extLst>
                     </a:blip>
-                    <a:srcRect r="3237"/>
-                    <a:stretch/>
+                    <a:srcRect/>
+                    <a:stretch>
+                      <a:fillRect/>
+                    </a:stretch>
                   </pic:blipFill>
                   <pic:spPr bwMode="auto">
                     <a:xfrm>
                       <a:off x="0" y="0"/>
-                      <a:ext cx="6197074" cy="5051488"/>
+                      <a:ext cx="5612130" cy="4336415"/>
                     </a:xfrm>
                     <a:prstGeom prst="rect">
                       <a:avLst/>
@@ -8689,11 +8798,6 @@
                     <a:ln>
                       <a:noFill/>
                     </a:ln>
-                    <a:extLst>
-                      <a:ext uri="{53640926-AAD7-44D8-BBD7-CCE9431645EC}">
-                        <a14:shadowObscured xmlns:a14="http://schemas.microsoft.com/office/drawing/2010/main"/>
-                      </a:ext>
-                    </a:extLst>
                   </pic:spPr>
                 </pic:pic>
               </a:graphicData>
@@ -8704,6 +8808,70 @@
     </w:p>
     <w:p>
       <w:pPr>
+        <w:pStyle w:val="Descripcin"/>
+        <w:jc w:val="center"/>
+        <w:rPr>
+          <w:rFonts w:ascii="Arial" w:hAnsi="Arial" w:cs="Arial"/>
+          <w:color w:val="auto"/>
+          <w:sz w:val="24"/>
+          <w:szCs w:val="24"/>
+        </w:rPr>
+      </w:pPr>
+      <w:bookmarkStart w:id="27" w:name="_Toc55332160"/>
+      <w:r>
+        <w:rPr>
+          <w:rFonts w:ascii="Arial" w:hAnsi="Arial" w:cs="Arial"/>
+          <w:color w:val="auto"/>
+        </w:rPr>
+        <w:t xml:space="preserve">Figura </w:t>
+      </w:r>
+      <w:r>
+        <w:rPr>
+          <w:rFonts w:ascii="Arial" w:hAnsi="Arial" w:cs="Arial"/>
+          <w:color w:val="auto"/>
+        </w:rPr>
+        <w:fldChar w:fldCharType="begin"/>
+      </w:r>
+      <w:r>
+        <w:rPr>
+          <w:rFonts w:ascii="Arial" w:hAnsi="Arial" w:cs="Arial"/>
+          <w:color w:val="auto"/>
+        </w:rPr>
+        <w:instrText xml:space="preserve"> SEQ Figura \* ARABIC </w:instrText>
+      </w:r>
+      <w:r>
+        <w:rPr>
+          <w:rFonts w:ascii="Arial" w:hAnsi="Arial" w:cs="Arial"/>
+          <w:color w:val="auto"/>
+        </w:rPr>
+        <w:fldChar w:fldCharType="separate"/>
+      </w:r>
+      <w:r>
+        <w:rPr>
+          <w:rFonts w:ascii="Arial" w:hAnsi="Arial" w:cs="Arial"/>
+          <w:noProof/>
+          <w:color w:val="auto"/>
+        </w:rPr>
+        <w:t>2</w:t>
+      </w:r>
+      <w:r>
+        <w:rPr>
+          <w:rFonts w:ascii="Arial" w:hAnsi="Arial" w:cs="Arial"/>
+          <w:color w:val="auto"/>
+        </w:rPr>
+        <w:fldChar w:fldCharType="end"/>
+      </w:r>
+      <w:r>
+        <w:rPr>
+          <w:rFonts w:ascii="Arial" w:hAnsi="Arial" w:cs="Arial"/>
+          <w:color w:val="auto"/>
+        </w:rPr>
+        <w:t>. Modelo E-R.</w:t>
+      </w:r>
+      <w:bookmarkEnd w:id="27"/>
+    </w:p>
+    <w:p>
+      <w:pPr>
         <w:pStyle w:val="Ttulo2"/>
         <w:spacing w:line="360" w:lineRule="auto"/>
         <w:rPr>
@@ -8715,7 +8883,7 @@
           <w:szCs w:val="24"/>
         </w:rPr>
       </w:pPr>
-      <w:bookmarkStart w:id="27" w:name="_Toc53845577"/>
+      <w:bookmarkStart w:id="28" w:name="_Toc53845577"/>
       <w:r>
         <w:rPr>
           <w:rFonts w:ascii="Arial" w:hAnsi="Arial" w:cs="Arial"/>
@@ -8725,9 +8893,10 @@
           <w:sz w:val="24"/>
           <w:szCs w:val="24"/>
         </w:rPr>
+        <w:lastRenderedPageBreak/>
         <w:t>Diccionario de datos</w:t>
       </w:r>
-      <w:bookmarkEnd w:id="27"/>
+      <w:bookmarkEnd w:id="28"/>
     </w:p>
     <w:p>
       <w:pPr>
@@ -8754,16 +8923,7 @@
           <w:szCs w:val="24"/>
         </w:rPr>
         <w:br/>
-        <w:t xml:space="preserve">Identifica los procesos donde se emplean los datos y los sitios donde se necesita el acceso inmediato a la información, se desarrolla durante el análisis de flujo de datos y auxilia a los analistas que participan en la determinación de los requerimientos del </w:t>
-      </w:r>
-      <w:r>
-        <w:rPr>
-          <w:rFonts w:ascii="Arial" w:hAnsi="Arial" w:cs="Arial"/>
-          <w:sz w:val="24"/>
-          <w:szCs w:val="24"/>
-        </w:rPr>
-        <w:lastRenderedPageBreak/>
-        <w:t>sistema, su contenido también se emplea durante el diseño.</w:t>
+        <w:t>Identifica los procesos donde se emplean los datos y los sitios donde se necesita el acceso inmediato a la información, se desarrolla durante el análisis de flujo de datos y auxilia a los analistas que participan en la determinación de los requerimientos del sistema, su contenido también se emplea durante el diseño.</w:t>
       </w:r>
       <w:r>
         <w:rPr>
@@ -8820,6 +8980,7 @@
           <w:id w:val="-558627119"/>
           <w:citation/>
         </w:sdtPr>
+        <w:sdtEndPr/>
         <w:sdtContent>
           <w:r>
             <w:rPr>
@@ -8878,7 +9039,7 @@
           <w:szCs w:val="24"/>
         </w:rPr>
       </w:pPr>
-      <w:bookmarkStart w:id="28" w:name="_Toc53845578"/>
+      <w:bookmarkStart w:id="29" w:name="_Toc53845578"/>
       <w:r>
         <w:rPr>
           <w:rFonts w:ascii="Arial" w:hAnsi="Arial" w:cs="Arial"/>
@@ -8902,7 +9063,7 @@
         </w:rPr>
         <w:t>AspNetRoles</w:t>
       </w:r>
-      <w:bookmarkEnd w:id="28"/>
+      <w:bookmarkEnd w:id="29"/>
       <w:proofErr w:type="spellEnd"/>
     </w:p>
     <w:p>
@@ -9419,7 +9580,7 @@
           <w:color w:val="auto"/>
         </w:rPr>
       </w:pPr>
-      <w:bookmarkStart w:id="29" w:name="_Toc53844878"/>
+      <w:bookmarkStart w:id="30" w:name="_Toc53844878"/>
       <w:r>
         <w:rPr>
           <w:rFonts w:ascii="Arial" w:hAnsi="Arial" w:cs="Arial"/>
@@ -9504,7 +9665,7 @@
         </w:rPr>
         <w:t>.</w:t>
       </w:r>
-      <w:bookmarkEnd w:id="29"/>
+      <w:bookmarkEnd w:id="30"/>
     </w:p>
     <w:p>
       <w:pPr>
@@ -9519,7 +9680,7 @@
           <w:szCs w:val="24"/>
         </w:rPr>
       </w:pPr>
-      <w:bookmarkStart w:id="30" w:name="_Toc53845579"/>
+      <w:bookmarkStart w:id="31" w:name="_Toc53845579"/>
       <w:r>
         <w:rPr>
           <w:rFonts w:ascii="Arial" w:hAnsi="Arial" w:cs="Arial"/>
@@ -9543,7 +9704,7 @@
         </w:rPr>
         <w:t>Appointments</w:t>
       </w:r>
-      <w:bookmarkEnd w:id="30"/>
+      <w:bookmarkEnd w:id="31"/>
       <w:proofErr w:type="spellEnd"/>
     </w:p>
     <w:p>
@@ -9761,6 +9922,7 @@
                 <w:sz w:val="24"/>
                 <w:szCs w:val="24"/>
               </w:rPr>
+              <w:lastRenderedPageBreak/>
               <w:t>Id</w:t>
             </w:r>
           </w:p>
@@ -10256,7 +10418,6 @@
                 <w:sz w:val="24"/>
                 <w:szCs w:val="24"/>
               </w:rPr>
-              <w:lastRenderedPageBreak/>
               <w:t>Date</w:t>
             </w:r>
           </w:p>
@@ -11126,7 +11287,7 @@
           <w:color w:val="auto"/>
         </w:rPr>
       </w:pPr>
-      <w:bookmarkStart w:id="31" w:name="_Toc53844879"/>
+      <w:bookmarkStart w:id="32" w:name="_Toc53844879"/>
       <w:r>
         <w:rPr>
           <w:rFonts w:ascii="Arial" w:hAnsi="Arial" w:cs="Arial"/>
@@ -11211,7 +11372,7 @@
         </w:rPr>
         <w:t>.</w:t>
       </w:r>
-      <w:bookmarkEnd w:id="31"/>
+      <w:bookmarkEnd w:id="32"/>
     </w:p>
     <w:p>
       <w:pPr>
@@ -11226,7 +11387,7 @@
           <w:szCs w:val="24"/>
         </w:rPr>
       </w:pPr>
-      <w:bookmarkStart w:id="32" w:name="_Toc53845580"/>
+      <w:bookmarkStart w:id="33" w:name="_Toc53845580"/>
       <w:r>
         <w:rPr>
           <w:rFonts w:ascii="Arial" w:hAnsi="Arial" w:cs="Arial"/>
@@ -11250,7 +11411,7 @@
         </w:rPr>
         <w:t>Dentists</w:t>
       </w:r>
-      <w:bookmarkEnd w:id="32"/>
+      <w:bookmarkEnd w:id="33"/>
       <w:proofErr w:type="spellEnd"/>
     </w:p>
     <w:p>
@@ -11468,6 +11629,7 @@
                 <w:sz w:val="24"/>
                 <w:szCs w:val="24"/>
               </w:rPr>
+              <w:lastRenderedPageBreak/>
               <w:t>Id</w:t>
             </w:r>
           </w:p>
@@ -12046,7 +12208,6 @@
                 <w:sz w:val="24"/>
                 <w:szCs w:val="24"/>
               </w:rPr>
-              <w:lastRenderedPageBreak/>
               <w:t>ConsultingRoom</w:t>
             </w:r>
             <w:proofErr w:type="spellEnd"/>
@@ -13008,7 +13169,7 @@
           <w:szCs w:val="24"/>
         </w:rPr>
       </w:pPr>
-      <w:bookmarkStart w:id="33" w:name="_Toc53844880"/>
+      <w:bookmarkStart w:id="34" w:name="_Toc53844880"/>
       <w:r>
         <w:rPr>
           <w:rFonts w:ascii="Arial" w:hAnsi="Arial" w:cs="Arial"/>
@@ -13093,7 +13254,7 @@
         </w:rPr>
         <w:t>.</w:t>
       </w:r>
-      <w:bookmarkEnd w:id="33"/>
+      <w:bookmarkEnd w:id="34"/>
     </w:p>
     <w:p>
       <w:pPr>
@@ -13108,7 +13269,7 @@
           <w:szCs w:val="24"/>
         </w:rPr>
       </w:pPr>
-      <w:bookmarkStart w:id="34" w:name="_Toc53845581"/>
+      <w:bookmarkStart w:id="35" w:name="_Toc53845581"/>
       <w:r>
         <w:rPr>
           <w:rFonts w:ascii="Arial" w:hAnsi="Arial" w:cs="Arial"/>
@@ -13132,7 +13293,7 @@
         </w:rPr>
         <w:t>Patients</w:t>
       </w:r>
-      <w:bookmarkEnd w:id="34"/>
+      <w:bookmarkEnd w:id="35"/>
       <w:proofErr w:type="spellEnd"/>
     </w:p>
     <w:p>
@@ -13350,6 +13511,7 @@
                 <w:sz w:val="24"/>
                 <w:szCs w:val="24"/>
               </w:rPr>
+              <w:lastRenderedPageBreak/>
               <w:t>Id</w:t>
             </w:r>
           </w:p>
@@ -13840,7 +14002,6 @@
                 <w:sz w:val="24"/>
                 <w:szCs w:val="24"/>
               </w:rPr>
-              <w:lastRenderedPageBreak/>
               <w:t>CivilStatus</w:t>
             </w:r>
             <w:proofErr w:type="spellEnd"/>
@@ -14903,7 +15064,7 @@
           <w:szCs w:val="24"/>
         </w:rPr>
       </w:pPr>
-      <w:bookmarkStart w:id="35" w:name="_Toc53844881"/>
+      <w:bookmarkStart w:id="36" w:name="_Toc53844881"/>
       <w:r>
         <w:rPr>
           <w:rFonts w:ascii="Arial" w:hAnsi="Arial" w:cs="Arial"/>
@@ -14988,7 +15149,7 @@
         </w:rPr>
         <w:t>.</w:t>
       </w:r>
-      <w:bookmarkEnd w:id="35"/>
+      <w:bookmarkEnd w:id="36"/>
     </w:p>
     <w:p>
       <w:pPr>
@@ -15003,7 +15164,7 @@
           <w:szCs w:val="24"/>
         </w:rPr>
       </w:pPr>
-      <w:bookmarkStart w:id="36" w:name="_Toc53845582"/>
+      <w:bookmarkStart w:id="37" w:name="_Toc53845582"/>
       <w:r>
         <w:rPr>
           <w:rFonts w:ascii="Arial" w:hAnsi="Arial" w:cs="Arial"/>
@@ -15027,7 +15188,7 @@
         </w:rPr>
         <w:t>RequestAppointments</w:t>
       </w:r>
-      <w:bookmarkEnd w:id="36"/>
+      <w:bookmarkEnd w:id="37"/>
       <w:proofErr w:type="spellEnd"/>
     </w:p>
     <w:p>
@@ -15093,6 +15254,7 @@
                 <w:sz w:val="24"/>
                 <w:szCs w:val="24"/>
               </w:rPr>
+              <w:lastRenderedPageBreak/>
               <w:t xml:space="preserve">Tabla: </w:t>
             </w:r>
             <w:proofErr w:type="spellStart"/>
@@ -15631,7 +15793,6 @@
                 <w:sz w:val="24"/>
                 <w:szCs w:val="24"/>
               </w:rPr>
-              <w:lastRenderedPageBreak/>
               <w:t>DentistId</w:t>
             </w:r>
             <w:proofErr w:type="spellEnd"/>
@@ -16099,7 +16260,7 @@
           <w:szCs w:val="24"/>
         </w:rPr>
       </w:pPr>
-      <w:bookmarkStart w:id="37" w:name="_Toc53844882"/>
+      <w:bookmarkStart w:id="38" w:name="_Toc53844882"/>
       <w:r>
         <w:rPr>
           <w:rFonts w:ascii="Arial" w:hAnsi="Arial" w:cs="Arial"/>
@@ -16184,7 +16345,7 @@
         </w:rPr>
         <w:t>.</w:t>
       </w:r>
-      <w:bookmarkEnd w:id="37"/>
+      <w:bookmarkEnd w:id="38"/>
     </w:p>
     <w:p>
       <w:pPr>
@@ -16199,7 +16360,7 @@
           <w:szCs w:val="24"/>
         </w:rPr>
       </w:pPr>
-      <w:bookmarkStart w:id="38" w:name="_Toc53845583"/>
+      <w:bookmarkStart w:id="39" w:name="_Toc53845583"/>
       <w:r>
         <w:rPr>
           <w:rFonts w:ascii="Arial" w:hAnsi="Arial" w:cs="Arial"/>
@@ -16245,7 +16406,7 @@
         </w:rPr>
         <w:t>oring</w:t>
       </w:r>
-      <w:bookmarkEnd w:id="38"/>
+      <w:bookmarkEnd w:id="39"/>
       <w:proofErr w:type="spellEnd"/>
     </w:p>
     <w:p>
@@ -17028,6 +17189,7 @@
                 <w:sz w:val="24"/>
                 <w:szCs w:val="24"/>
               </w:rPr>
+              <w:lastRenderedPageBreak/>
               <w:t>PlannedSurgery</w:t>
             </w:r>
             <w:proofErr w:type="spellEnd"/>
@@ -17384,7 +17546,7 @@
           <w:szCs w:val="24"/>
         </w:rPr>
       </w:pPr>
-      <w:bookmarkStart w:id="39" w:name="_Toc53844883"/>
+      <w:bookmarkStart w:id="40" w:name="_Toc53844883"/>
       <w:r>
         <w:rPr>
           <w:rFonts w:ascii="Arial" w:hAnsi="Arial" w:cs="Arial"/>
@@ -17469,7 +17631,7 @@
         </w:rPr>
         <w:t>.</w:t>
       </w:r>
-      <w:bookmarkEnd w:id="39"/>
+      <w:bookmarkEnd w:id="40"/>
     </w:p>
     <w:p>
       <w:pPr>
@@ -17484,7 +17646,7 @@
           <w:szCs w:val="24"/>
         </w:rPr>
       </w:pPr>
-      <w:bookmarkStart w:id="40" w:name="_Toc53845584"/>
+      <w:bookmarkStart w:id="41" w:name="_Toc53845584"/>
       <w:r>
         <w:rPr>
           <w:rFonts w:ascii="Arial" w:hAnsi="Arial" w:cs="Arial"/>
@@ -17494,7 +17656,6 @@
           <w:sz w:val="24"/>
           <w:szCs w:val="24"/>
         </w:rPr>
-        <w:lastRenderedPageBreak/>
         <w:t xml:space="preserve">Tabla </w:t>
       </w:r>
       <w:proofErr w:type="spellStart"/>
@@ -17509,7 +17670,7 @@
         </w:rPr>
         <w:t>AsNetUserRoles</w:t>
       </w:r>
-      <w:bookmarkEnd w:id="40"/>
+      <w:bookmarkEnd w:id="41"/>
       <w:proofErr w:type="spellEnd"/>
     </w:p>
     <w:p>
@@ -18003,7 +18164,7 @@
           <w:color w:val="auto"/>
         </w:rPr>
       </w:pPr>
-      <w:bookmarkStart w:id="41" w:name="_Toc53844884"/>
+      <w:bookmarkStart w:id="42" w:name="_Toc53844884"/>
       <w:r>
         <w:rPr>
           <w:rFonts w:ascii="Arial" w:hAnsi="Arial" w:cs="Arial"/>
@@ -18088,7 +18249,7 @@
         </w:rPr>
         <w:t>.</w:t>
       </w:r>
-      <w:bookmarkEnd w:id="41"/>
+      <w:bookmarkEnd w:id="42"/>
     </w:p>
     <w:p>
       <w:pPr>
@@ -18103,7 +18264,7 @@
           <w:szCs w:val="24"/>
         </w:rPr>
       </w:pPr>
-      <w:bookmarkStart w:id="42" w:name="_Toc53845585"/>
+      <w:bookmarkStart w:id="43" w:name="_Toc53845585"/>
       <w:r>
         <w:rPr>
           <w:rFonts w:ascii="Arial" w:hAnsi="Arial" w:cs="Arial"/>
@@ -18149,7 +18310,7 @@
         </w:rPr>
         <w:t>NetUsers</w:t>
       </w:r>
-      <w:bookmarkEnd w:id="42"/>
+      <w:bookmarkEnd w:id="43"/>
       <w:proofErr w:type="spellEnd"/>
     </w:p>
     <w:p>
@@ -19008,7 +19169,7 @@
           <w:szCs w:val="24"/>
         </w:rPr>
       </w:pPr>
-      <w:bookmarkStart w:id="43" w:name="_Toc53844885"/>
+      <w:bookmarkStart w:id="44" w:name="_Toc53844885"/>
       <w:r>
         <w:rPr>
           <w:rFonts w:ascii="Arial" w:hAnsi="Arial" w:cs="Arial"/>
@@ -19093,7 +19254,7 @@
         </w:rPr>
         <w:t>.</w:t>
       </w:r>
-      <w:bookmarkEnd w:id="43"/>
+      <w:bookmarkEnd w:id="44"/>
     </w:p>
     <w:p>
       <w:pPr>
@@ -19109,7 +19270,7 @@
           <w:szCs w:val="24"/>
         </w:rPr>
       </w:pPr>
-      <w:bookmarkStart w:id="44" w:name="_Toc53845586"/>
+      <w:bookmarkStart w:id="45" w:name="_Toc53845586"/>
       <w:r>
         <w:rPr>
           <w:rFonts w:ascii="Arial" w:hAnsi="Arial" w:cs="Arial"/>
@@ -19119,11 +19280,12 @@
           <w:sz w:val="24"/>
           <w:szCs w:val="24"/>
         </w:rPr>
+        <w:lastRenderedPageBreak/>
         <w:t>REFERENCIAS BIBLIOGRAFICAS</w:t>
       </w:r>
-      <w:bookmarkEnd w:id="44"/>
+      <w:bookmarkEnd w:id="45"/>
     </w:p>
-    <w:bookmarkStart w:id="45" w:name="_Toc53845587" w:displacedByCustomXml="next"/>
+    <w:bookmarkStart w:id="46" w:name="_Toc53845587" w:displacedByCustomXml="next"/>
     <w:sdt>
       <w:sdtPr>
         <w:rPr>
@@ -19171,7 +19333,7 @@
             </w:rPr>
             <w:t>REFERENCIAS WEB</w:t>
           </w:r>
-          <w:bookmarkEnd w:id="45"/>
+          <w:bookmarkEnd w:id="46"/>
         </w:p>
         <w:sdt>
           <w:sdtPr>
@@ -19183,6 +19345,7 @@
             <w:id w:val="111145805"/>
             <w:bibliography/>
           </w:sdtPr>
+          <w:sdtEndPr/>
           <w:sdtContent>
             <w:p>
               <w:pPr>
@@ -19367,7 +19530,6 @@
                   <w:szCs w:val="24"/>
                   <w:lang w:val="es-ES"/>
                 </w:rPr>
-                <w:lastRenderedPageBreak/>
                 <w:t xml:space="preserve">codigofacilito. (2020). </w:t>
               </w:r>
               <w:r>
@@ -19949,6 +20111,7 @@
         <w:docPartUnique/>
       </w:docPartObj>
     </w:sdtPr>
+    <w:sdtEndPr/>
     <w:sdtContent>
       <w:p>
         <w:pPr>

</xml_diff>